<commit_message>
Added Spring Notes File
</commit_message>
<xml_diff>
--- a/Git- Cheat Sheet.docx
+++ b/Git- Cheat Sheet.docx
@@ -1490,6 +1490,416 @@
         </w:rPr>
         <w:t>..HEAD</w:t>
       </w:r>
+    </w:p>
+    <w:p>
+      <w:pPr>
+        <w:rPr>
+          <w:sz w:val="24"/>
+          <w:szCs w:val="24"/>
+        </w:rPr>
+      </w:pPr>
+      <w:r>
+        <w:rPr>
+          <w:sz w:val="24"/>
+          <w:szCs w:val="24"/>
+        </w:rPr>
+        <w:tab/>
+        <w:t>~1 refers to 1 commit back from the head.</w:t>
+      </w:r>
+    </w:p>
+    <w:p>
+      <w:pPr>
+        <w:rPr>
+          <w:sz w:val="24"/>
+          <w:szCs w:val="24"/>
+        </w:rPr>
+      </w:pPr>
+    </w:p>
+    <w:p>
+      <w:pPr>
+        <w:rPr>
+          <w:sz w:val="24"/>
+          <w:szCs w:val="24"/>
+        </w:rPr>
+      </w:pPr>
+      <w:r>
+        <w:rPr>
+          <w:sz w:val="24"/>
+          <w:szCs w:val="24"/>
+        </w:rPr>
+        <w:tab/>
+        <w:t>Adding different files to the different commits in git. Check the below screenshot.</w:t>
+      </w:r>
+    </w:p>
+    <w:p>
+      <w:pPr>
+        <w:rPr>
+          <w:sz w:val="24"/>
+          <w:szCs w:val="24"/>
+        </w:rPr>
+      </w:pPr>
+      <w:r>
+        <w:rPr>
+          <w:sz w:val="24"/>
+          <w:szCs w:val="24"/>
+        </w:rPr>
+        <w:tab/>
+      </w:r>
+      <w:r>
+        <w:rPr>
+          <w:noProof/>
+        </w:rPr>
+        <w:drawing>
+          <wp:inline distT="0" distB="0" distL="0" distR="0" wp14:anchorId="06674281" wp14:editId="3E025284">
+            <wp:extent cx="5286375" cy="3667125"/>
+            <wp:effectExtent l="0" t="0" r="9525" b="9525"/>
+            <wp:docPr id="5" name="Picture 5"/>
+            <wp:cNvGraphicFramePr>
+              <a:graphicFrameLocks xmlns:a="http://schemas.openxmlformats.org/drawingml/2006/main" noChangeAspect="1"/>
+            </wp:cNvGraphicFramePr>
+            <a:graphic xmlns:a="http://schemas.openxmlformats.org/drawingml/2006/main">
+              <a:graphicData uri="http://schemas.openxmlformats.org/drawingml/2006/picture">
+                <pic:pic xmlns:pic="http://schemas.openxmlformats.org/drawingml/2006/picture">
+                  <pic:nvPicPr>
+                    <pic:cNvPr id="1" name=""/>
+                    <pic:cNvPicPr/>
+                  </pic:nvPicPr>
+                  <pic:blipFill>
+                    <a:blip r:embed="rId9"/>
+                    <a:stretch>
+                      <a:fillRect/>
+                    </a:stretch>
+                  </pic:blipFill>
+                  <pic:spPr>
+                    <a:xfrm>
+                      <a:off x="0" y="0"/>
+                      <a:ext cx="5286375" cy="3667125"/>
+                    </a:xfrm>
+                    <a:prstGeom prst="rect">
+                      <a:avLst/>
+                    </a:prstGeom>
+                  </pic:spPr>
+                </pic:pic>
+              </a:graphicData>
+            </a:graphic>
+          </wp:inline>
+        </w:drawing>
+      </w:r>
+    </w:p>
+    <w:p>
+      <w:pPr>
+        <w:rPr>
+          <w:sz w:val="24"/>
+          <w:szCs w:val="24"/>
+        </w:rPr>
+      </w:pPr>
+    </w:p>
+    <w:p>
+      <w:pPr>
+        <w:rPr>
+          <w:sz w:val="24"/>
+          <w:szCs w:val="24"/>
+        </w:rPr>
+      </w:pPr>
+      <w:r>
+        <w:rPr>
+          <w:sz w:val="24"/>
+          <w:szCs w:val="24"/>
+        </w:rPr>
+        <w:lastRenderedPageBreak/>
+        <w:t>Deleting a file is basically , delete from the local folder and add the changes to the git using the same commands.</w:t>
+      </w:r>
+    </w:p>
+    <w:p>
+      <w:pPr>
+        <w:rPr>
+          <w:sz w:val="24"/>
+          <w:szCs w:val="24"/>
+        </w:rPr>
+      </w:pPr>
+      <w:r>
+        <w:rPr>
+          <w:sz w:val="24"/>
+          <w:szCs w:val="24"/>
+        </w:rPr>
+        <w:tab/>
+      </w:r>
+    </w:p>
+    <w:p>
+      <w:pPr>
+        <w:rPr>
+          <w:sz w:val="24"/>
+          <w:szCs w:val="24"/>
+        </w:rPr>
+      </w:pPr>
+      <w:r>
+        <w:rPr>
+          <w:sz w:val="24"/>
+          <w:szCs w:val="24"/>
+        </w:rPr>
+        <w:t>Suppose I have made a change to a specific file , but I don’t want the change , we can pull the previous commit version of the file from the local HEAD version.</w:t>
+      </w:r>
+    </w:p>
+    <w:p>
+      <w:pPr>
+        <w:rPr>
+          <w:b/>
+          <w:bCs/>
+          <w:sz w:val="24"/>
+          <w:szCs w:val="24"/>
+        </w:rPr>
+      </w:pPr>
+      <w:r>
+        <w:rPr>
+          <w:b/>
+          <w:bCs/>
+          <w:sz w:val="24"/>
+          <w:szCs w:val="24"/>
+        </w:rPr>
+        <w:tab/>
+        <w:t>git checkout filename</w:t>
+      </w:r>
+    </w:p>
+    <w:p>
+      <w:pPr>
+        <w:rPr>
+          <w:b/>
+          <w:bCs/>
+          <w:sz w:val="24"/>
+          <w:szCs w:val="24"/>
+        </w:rPr>
+      </w:pPr>
+      <w:r>
+        <w:rPr>
+          <w:b/>
+          <w:bCs/>
+          <w:sz w:val="24"/>
+          <w:szCs w:val="24"/>
+        </w:rPr>
+        <w:tab/>
+      </w:r>
+      <w:r>
+        <w:rPr>
+          <w:b/>
+          <w:bCs/>
+          <w:sz w:val="24"/>
+          <w:szCs w:val="24"/>
+        </w:rPr>
+        <w:t>git checkout readme.txt</w:t>
+      </w:r>
+    </w:p>
+    <w:p>
+      <w:pPr>
+        <w:rPr>
+          <w:sz w:val="24"/>
+          <w:szCs w:val="24"/>
+        </w:rPr>
+      </w:pPr>
+      <w:r>
+        <w:rPr>
+          <w:sz w:val="24"/>
+          <w:szCs w:val="24"/>
+        </w:rPr>
+        <w:tab/>
+        <w:t>We do this for the changes made by mistake.</w:t>
+      </w:r>
+    </w:p>
+    <w:p>
+      <w:pPr>
+        <w:rPr>
+          <w:sz w:val="24"/>
+          <w:szCs w:val="24"/>
+        </w:rPr>
+      </w:pPr>
+    </w:p>
+    <w:p>
+      <w:pPr>
+        <w:rPr>
+          <w:sz w:val="24"/>
+          <w:szCs w:val="24"/>
+        </w:rPr>
+      </w:pPr>
+      <w:r>
+        <w:rPr>
+          <w:sz w:val="24"/>
+          <w:szCs w:val="24"/>
+        </w:rPr>
+        <w:t>Suppose I have did a lot of changes and I don’t want any of them we can reset the local working copy with the HEAD using the below command</w:t>
+      </w:r>
+    </w:p>
+    <w:p>
+      <w:pPr>
+        <w:rPr>
+          <w:b/>
+          <w:bCs/>
+          <w:sz w:val="24"/>
+          <w:szCs w:val="24"/>
+        </w:rPr>
+      </w:pPr>
+      <w:r>
+        <w:rPr>
+          <w:b/>
+          <w:bCs/>
+          <w:sz w:val="24"/>
+          <w:szCs w:val="24"/>
+        </w:rPr>
+        <w:tab/>
+        <w:t xml:space="preserve">git reset </w:t>
+      </w:r>
+      <w:r>
+        <w:rPr>
+          <w:b/>
+          <w:bCs/>
+          <w:sz w:val="24"/>
+          <w:szCs w:val="24"/>
+        </w:rPr>
+        <w:t>–</w:t>
+      </w:r>
+      <w:r>
+        <w:rPr>
+          <w:b/>
+          <w:bCs/>
+          <w:sz w:val="24"/>
+          <w:szCs w:val="24"/>
+        </w:rPr>
+        <w:t>hard</w:t>
+      </w:r>
+    </w:p>
+    <w:p>
+      <w:pPr>
+        <w:rPr>
+          <w:b/>
+          <w:bCs/>
+          <w:sz w:val="24"/>
+          <w:szCs w:val="24"/>
+        </w:rPr>
+      </w:pPr>
+      <w:r>
+        <w:rPr>
+          <w:b/>
+          <w:bCs/>
+          <w:sz w:val="24"/>
+          <w:szCs w:val="24"/>
+        </w:rPr>
+        <w:tab/>
+        <w:t>git reset –soft HEAD~1</w:t>
+      </w:r>
+    </w:p>
+    <w:p>
+      <w:pPr>
+        <w:rPr>
+          <w:b/>
+          <w:bCs/>
+          <w:sz w:val="24"/>
+          <w:szCs w:val="24"/>
+        </w:rPr>
+      </w:pPr>
+    </w:p>
+    <w:p>
+      <w:pPr>
+        <w:rPr>
+          <w:sz w:val="24"/>
+          <w:szCs w:val="24"/>
+        </w:rPr>
+      </w:pPr>
+      <w:r>
+        <w:rPr>
+          <w:sz w:val="24"/>
+          <w:szCs w:val="24"/>
+        </w:rPr>
+        <w:t xml:space="preserve">Suppose if a have added a lot of files we </w:t>
+      </w:r>
+      <w:r>
+        <w:rPr>
+          <w:sz w:val="24"/>
+          <w:szCs w:val="24"/>
+        </w:rPr>
+        <w:t>don’t want those files then we can go for</w:t>
+      </w:r>
+    </w:p>
+    <w:p>
+      <w:pPr>
+        <w:rPr>
+          <w:b/>
+          <w:bCs/>
+          <w:sz w:val="24"/>
+          <w:szCs w:val="24"/>
+        </w:rPr>
+      </w:pPr>
+      <w:r>
+        <w:rPr>
+          <w:b/>
+          <w:bCs/>
+          <w:sz w:val="24"/>
+          <w:szCs w:val="24"/>
+        </w:rPr>
+        <w:tab/>
+        <w:t>git clean</w:t>
+      </w:r>
+      <w:r>
+        <w:rPr>
+          <w:b/>
+          <w:bCs/>
+          <w:sz w:val="24"/>
+          <w:szCs w:val="24"/>
+        </w:rPr>
+        <w:t xml:space="preserve"> -f</w:t>
+      </w:r>
+    </w:p>
+    <w:p>
+      <w:pPr>
+        <w:rPr>
+          <w:sz w:val="24"/>
+          <w:szCs w:val="24"/>
+        </w:rPr>
+      </w:pPr>
+    </w:p>
+    <w:p>
+      <w:pPr>
+        <w:rPr>
+          <w:sz w:val="24"/>
+          <w:szCs w:val="24"/>
+        </w:rPr>
+      </w:pPr>
+      <w:r>
+        <w:rPr>
+          <w:sz w:val="24"/>
+          <w:szCs w:val="24"/>
+        </w:rPr>
+        <w:t xml:space="preserve">Suppose we want to ignore some files such as the logs files </w:t>
+      </w:r>
+    </w:p>
+    <w:p>
+      <w:pPr>
+        <w:rPr>
+          <w:sz w:val="24"/>
+          <w:szCs w:val="24"/>
+        </w:rPr>
+      </w:pPr>
+      <w:r>
+        <w:rPr>
+          <w:sz w:val="24"/>
+          <w:szCs w:val="24"/>
+        </w:rPr>
+        <w:tab/>
+        <w:t>Update this for the gitingnore.</w:t>
+      </w:r>
+    </w:p>
+    <w:p>
+      <w:pPr>
+        <w:rPr>
+          <w:sz w:val="24"/>
+          <w:szCs w:val="24"/>
+        </w:rPr>
+      </w:pPr>
+    </w:p>
+    <w:p>
+      <w:pPr>
+        <w:rPr>
+          <w:sz w:val="24"/>
+          <w:szCs w:val="24"/>
+        </w:rPr>
+      </w:pPr>
       <w:bookmarkStart w:id="0" w:name="_GoBack"/>
       <w:bookmarkEnd w:id="0"/>
     </w:p>
@@ -1500,14 +1910,6 @@
           <w:szCs w:val="24"/>
         </w:rPr>
       </w:pPr>
-      <w:r>
-        <w:rPr>
-          <w:sz w:val="24"/>
-          <w:szCs w:val="24"/>
-        </w:rPr>
-        <w:tab/>
-        <w:t>~1 refers to 1 commit back from the head.</w:t>
-      </w:r>
     </w:p>
     <w:p>
       <w:pPr>

</xml_diff>